<commit_message>
Updated Sequence Diagrams List
</commit_message>
<xml_diff>
--- a/Sequence Diagrams List.docx
+++ b/Sequence Diagrams List.docx
@@ -27,44 +27,79 @@
       </w:r>
     </w:p>
     <w:p>
-      <w:pPr>
-        <w:rPr>
-          <w:highlight w:val="yellow"/>
-        </w:rPr>
-      </w:pPr>
-      <w:r>
-        <w:rPr>
-          <w:highlight w:val="yellow"/>
-        </w:rPr>
-        <w:t>Resume Ga</w:t>
+      <w:r>
+        <w:t>Resume Game</w:t>
+      </w:r>
+      <w:r>
+        <w:t>-</w:t>
+      </w:r>
+      <w:r>
+        <w:t xml:space="preserve"> Rae</w:t>
+      </w:r>
+    </w:p>
+    <w:p>
+      <w:r>
+        <w:t>Check inventory</w:t>
+      </w:r>
+      <w:r>
+        <w:t>-</w:t>
+      </w:r>
+      <w:r>
+        <w:t xml:space="preserve"> Rae</w:t>
+      </w:r>
+      <w:r>
+        <w:t xml:space="preserve"> </w:t>
+      </w:r>
+    </w:p>
+    <w:p>
+      <w:r>
+        <w:t>Exit Game- Gilad</w:t>
+      </w:r>
+    </w:p>
+    <w:p>
+      <w:r>
+        <w:t xml:space="preserve">View Map- Gilad </w:t>
+      </w:r>
+    </w:p>
+    <w:p/>
+    <w:p>
+      <w:r>
+        <w:t xml:space="preserve">Navigation Feature: </w:t>
+      </w:r>
+    </w:p>
+    <w:p>
+      <w:r>
+        <w:t>Go to room</w:t>
+      </w:r>
+      <w:r>
+        <w:t xml:space="preserve">- Rae </w:t>
+      </w:r>
+      <w:r>
+        <w:t xml:space="preserve"> </w:t>
       </w:r>
       <w:bookmarkStart w:id="0" w:name="_GoBack"/>
       <w:bookmarkEnd w:id="0"/>
-      <w:r>
-        <w:rPr>
-          <w:highlight w:val="yellow"/>
-        </w:rPr>
-        <w:t>me</w:t>
-      </w:r>
-      <w:r>
-        <w:rPr>
-          <w:highlight w:val="yellow"/>
-        </w:rPr>
-        <w:t>-</w:t>
-      </w:r>
-    </w:p>
-    <w:p>
-      <w:r>
-        <w:rPr>
-          <w:highlight w:val="yellow"/>
-        </w:rPr>
-        <w:t>Check inventory</w:t>
-      </w:r>
-      <w:r>
-        <w:rPr>
-          <w:highlight w:val="yellow"/>
-        </w:rPr>
-        <w:t>-</w:t>
+    </w:p>
+    <w:p/>
+    <w:p>
+      <w:r>
+        <w:t xml:space="preserve">Puzzle Feature: </w:t>
+      </w:r>
+    </w:p>
+    <w:p>
+      <w:r>
+        <w:t>Examine</w:t>
+      </w:r>
+      <w:r>
+        <w:t>- Zach</w:t>
+      </w:r>
+    </w:p>
+    <w:p>
+      <w:r>
+        <w:t>Solve Correctly</w:t>
+      </w:r>
+      <w:r>
+        <w:t xml:space="preserve">- Zach  </w:t>
       </w:r>
       <w:r>
         <w:t xml:space="preserve"> </w:t>
@@ -72,92 +107,29 @@
     </w:p>
     <w:p>
       <w:r>
-        <w:t>Exit Game- Gilad</w:t>
-      </w:r>
-    </w:p>
-    <w:p>
-      <w:r>
-        <w:t xml:space="preserve">View Map- Gilad </w:t>
-      </w:r>
-    </w:p>
-    <w:p/>
-    <w:p>
-      <w:r>
-        <w:t xml:space="preserve">Navigation Feature: </w:t>
-      </w:r>
-    </w:p>
-    <w:p>
-      <w:r>
-        <w:t>Go to room</w:t>
-      </w:r>
-      <w:r>
-        <w:t xml:space="preserve">- Rae </w:t>
+        <w:t>Solve Incorrectly</w:t>
+      </w:r>
+      <w:r>
+        <w:t xml:space="preserve">- </w:t>
       </w:r>
       <w:r>
         <w:t xml:space="preserve"> </w:t>
       </w:r>
-    </w:p>
-    <w:p/>
-    <w:p>
-      <w:r>
-        <w:t xml:space="preserve">Puzzle Feature: </w:t>
-      </w:r>
-    </w:p>
-    <w:p>
-      <w:r>
-        <w:t>Examine</w:t>
-      </w:r>
-      <w:r>
-        <w:t>- Zach</w:t>
-      </w:r>
-    </w:p>
-    <w:p>
-      <w:r>
-        <w:t>Solve Correctly</w:t>
-      </w:r>
-      <w:r>
-        <w:t xml:space="preserve">- Zach  </w:t>
-      </w:r>
-      <w:r>
-        <w:t xml:space="preserve"> </w:t>
-      </w:r>
-    </w:p>
-    <w:p>
-      <w:r>
-        <w:t>Solve Incorrectly</w:t>
-      </w:r>
-      <w:r>
-        <w:t xml:space="preserve">- </w:t>
-      </w:r>
-      <w:r>
-        <w:t xml:space="preserve"> </w:t>
-      </w:r>
       <w:r>
         <w:t xml:space="preserve">Rae </w:t>
       </w:r>
     </w:p>
     <w:p>
-      <w:pPr>
-        <w:rPr>
-          <w:highlight w:val="yellow"/>
-        </w:rPr>
-      </w:pPr>
-      <w:r>
-        <w:rPr>
-          <w:highlight w:val="yellow"/>
-        </w:rPr>
-        <w:t xml:space="preserve">Ignore Puzzle </w:t>
-      </w:r>
-    </w:p>
-    <w:p>
-      <w:r>
-        <w:rPr>
-          <w:highlight w:val="yellow"/>
-        </w:rPr>
+      <w:r>
+        <w:t>Ignore Puzzle- Rae</w:t>
+      </w:r>
+    </w:p>
+    <w:p>
+      <w:r>
         <w:t>Obtain Hint</w:t>
       </w:r>
       <w:r>
-        <w:t xml:space="preserve"> </w:t>
+        <w:t>- Rae</w:t>
       </w:r>
     </w:p>
     <w:p/>

</xml_diff>

<commit_message>
update sequence diagram list
</commit_message>
<xml_diff>
--- a/Sequence Diagrams List.docx
+++ b/Sequence Diagrams List.docx
@@ -77,29 +77,89 @@
       <w:r>
         <w:t xml:space="preserve"> </w:t>
       </w:r>
+    </w:p>
+    <w:p/>
+    <w:p>
+      <w:r>
+        <w:t xml:space="preserve">Puzzle Feature: </w:t>
+      </w:r>
+    </w:p>
+    <w:p>
+      <w:r>
+        <w:t>Examine</w:t>
+      </w:r>
+      <w:r>
+        <w:t>- Zach</w:t>
+      </w:r>
+    </w:p>
+    <w:p>
+      <w:r>
+        <w:t>Solve Correctly</w:t>
+      </w:r>
+      <w:r>
+        <w:t xml:space="preserve">- Zach  </w:t>
+      </w:r>
+      <w:r>
+        <w:t xml:space="preserve"> </w:t>
+      </w:r>
+    </w:p>
+    <w:p>
+      <w:r>
+        <w:t>Solve Incorrectly</w:t>
+      </w:r>
+      <w:r>
+        <w:t xml:space="preserve">- </w:t>
+      </w:r>
+      <w:r>
+        <w:t xml:space="preserve"> </w:t>
+      </w:r>
+      <w:r>
+        <w:t xml:space="preserve">Rae </w:t>
+      </w:r>
+    </w:p>
+    <w:p>
+      <w:r>
+        <w:t>Ignore Puzzle- Rae</w:t>
+      </w:r>
+    </w:p>
+    <w:p>
+      <w:r>
+        <w:t>Obtain Hint</w:t>
+      </w:r>
+      <w:r>
+        <w:t>- Rae</w:t>
+      </w:r>
+    </w:p>
+    <w:p/>
+    <w:p>
+      <w:r>
+        <w:t xml:space="preserve">Combat Feature: </w:t>
+      </w:r>
+    </w:p>
+    <w:p>
       <w:bookmarkStart w:id="0" w:name="_GoBack"/>
       <w:bookmarkEnd w:id="0"/>
-    </w:p>
-    <w:p/>
-    <w:p>
-      <w:r>
-        <w:t xml:space="preserve">Puzzle Feature: </w:t>
-      </w:r>
-    </w:p>
-    <w:p>
-      <w:r>
-        <w:t>Examine</w:t>
-      </w:r>
-      <w:r>
-        <w:t>- Zach</w:t>
-      </w:r>
-    </w:p>
-    <w:p>
-      <w:r>
-        <w:t>Solve Correctly</w:t>
-      </w:r>
-      <w:r>
-        <w:t xml:space="preserve">- Zach  </w:t>
+      <w:r>
+        <w:t>Win Fight</w:t>
+      </w:r>
+      <w:r>
+        <w:t>- Rae</w:t>
+      </w:r>
+    </w:p>
+    <w:p>
+      <w:r>
+        <w:t>Attack</w:t>
+      </w:r>
+      <w:r>
+        <w:t>- Rae</w:t>
+      </w:r>
+    </w:p>
+    <w:p>
+      <w:r>
+        <w:t>Receive Damage</w:t>
+      </w:r>
+      <w:r>
+        <w:t xml:space="preserve">- Rae </w:t>
       </w:r>
       <w:r>
         <w:t xml:space="preserve"> </w:t>
@@ -107,100 +167,21 @@
     </w:p>
     <w:p>
       <w:r>
-        <w:t>Solve Incorrectly</w:t>
-      </w:r>
-      <w:r>
-        <w:t xml:space="preserve">- </w:t>
+        <w:t>Lose Fight</w:t>
+      </w:r>
+      <w:r>
+        <w:t xml:space="preserve">- Rae </w:t>
       </w:r>
       <w:r>
         <w:t xml:space="preserve"> </w:t>
       </w:r>
-      <w:r>
-        <w:t xml:space="preserve">Rae </w:t>
-      </w:r>
-    </w:p>
-    <w:p>
-      <w:r>
-        <w:t>Ignore Puzzle- Rae</w:t>
-      </w:r>
-    </w:p>
-    <w:p>
-      <w:r>
-        <w:t>Obtain Hint</w:t>
+    </w:p>
+    <w:p>
+      <w:r>
+        <w:t>Defend</w:t>
       </w:r>
       <w:r>
         <w:t>- Rae</w:t>
-      </w:r>
-    </w:p>
-    <w:p/>
-    <w:p>
-      <w:r>
-        <w:t xml:space="preserve">Combat Feature: </w:t>
-      </w:r>
-    </w:p>
-    <w:p>
-      <w:pPr>
-        <w:rPr>
-          <w:highlight w:val="yellow"/>
-        </w:rPr>
-      </w:pPr>
-      <w:r>
-        <w:rPr>
-          <w:highlight w:val="yellow"/>
-        </w:rPr>
-        <w:t>Win Fight</w:t>
-      </w:r>
-    </w:p>
-    <w:p>
-      <w:pPr>
-        <w:rPr>
-          <w:highlight w:val="yellow"/>
-        </w:rPr>
-      </w:pPr>
-      <w:r>
-        <w:rPr>
-          <w:highlight w:val="yellow"/>
-        </w:rPr>
-        <w:t>Attack</w:t>
-      </w:r>
-    </w:p>
-    <w:p>
-      <w:pPr>
-        <w:rPr>
-          <w:highlight w:val="yellow"/>
-        </w:rPr>
-      </w:pPr>
-      <w:r>
-        <w:rPr>
-          <w:highlight w:val="yellow"/>
-        </w:rPr>
-        <w:t xml:space="preserve">Receive Damage </w:t>
-      </w:r>
-    </w:p>
-    <w:p>
-      <w:pPr>
-        <w:rPr>
-          <w:highlight w:val="yellow"/>
-        </w:rPr>
-      </w:pPr>
-      <w:r>
-        <w:rPr>
-          <w:highlight w:val="yellow"/>
-        </w:rPr>
-        <w:t xml:space="preserve">Lose Fight </w:t>
-      </w:r>
-    </w:p>
-    <w:p>
-      <w:pPr>
-        <w:rPr>
-          <w:highlight w:val="yellow"/>
-        </w:rPr>
-      </w:pPr>
-      <w:r>
-        <w:rPr>
-          <w:highlight w:val="yellow"/>
-        </w:rPr>
-        <w:t>Defend</w:t>
       </w:r>
     </w:p>
     <w:p>

</xml_diff>